<commit_message>
cleaning up data chapter
</commit_message>
<xml_diff>
--- a/article/Analysis of Safecast radiation data.docx
+++ b/article/Analysis of Safecast radiation data.docx
@@ -58,6 +58,12 @@
         <w:jc w:val="both"/>
         <w:rPr/>
       </w:pPr>
+      <w:r>
+        <w:rPr>
+          <w:rtl w:val="0"/>
+        </w:rPr>
+        <w:t xml:space="preserve">The Safecast radiation data set is an extensive collection of radiation measurements collected by volunteers around the world. </w:t>
+      </w:r>
       <w:r>
         <w:rPr>
           <w:rtl w:val="0"/>
@@ -112,7 +118,7 @@
       <w:pPr>
         <w:numPr>
           <w:ilvl w:val="0"/>
-          <w:numId w:val="3"/>
+          <w:numId w:val="5"/>
         </w:numPr>
         <w:spacing w:after="200" w:before="240" w:lineRule="auto"/>
         <w:ind w:left="720" w:hanging="360"/>
@@ -136,7 +142,7 @@
       <w:pPr>
         <w:numPr>
           <w:ilvl w:val="0"/>
-          <w:numId w:val="3"/>
+          <w:numId w:val="5"/>
         </w:numPr>
         <w:spacing w:after="200" w:before="0" w:lineRule="auto"/>
         <w:ind w:left="720" w:hanging="360"/>
@@ -160,7 +166,7 @@
       <w:pPr>
         <w:numPr>
           <w:ilvl w:val="0"/>
-          <w:numId w:val="3"/>
+          <w:numId w:val="5"/>
         </w:numPr>
         <w:spacing w:after="200" w:before="240" w:lineRule="auto"/>
         <w:ind w:left="720" w:hanging="360"/>
@@ -6591,7 +6597,7 @@
       <w:pPr>
         <w:numPr>
           <w:ilvl w:val="0"/>
-          <w:numId w:val="1"/>
+          <w:numId w:val="3"/>
         </w:numPr>
         <w:spacing w:after="200" w:before="240" w:lineRule="auto"/>
         <w:ind w:left="720" w:hanging="360"/>
@@ -6614,7 +6620,7 @@
       <w:pPr>
         <w:numPr>
           <w:ilvl w:val="0"/>
-          <w:numId w:val="1"/>
+          <w:numId w:val="3"/>
         </w:numPr>
         <w:spacing w:after="200" w:before="240" w:lineRule="auto"/>
         <w:ind w:left="720" w:hanging="360"/>
@@ -10222,7 +10228,7 @@
       <w:pPr>
         <w:numPr>
           <w:ilvl w:val="0"/>
-          <w:numId w:val="2"/>
+          <w:numId w:val="4"/>
         </w:numPr>
         <w:spacing w:after="0" w:afterAutospacing="0" w:before="240" w:lineRule="auto"/>
         <w:ind w:left="720" w:hanging="360"/>
@@ -10238,7 +10244,7 @@
       <w:pPr>
         <w:numPr>
           <w:ilvl w:val="0"/>
-          <w:numId w:val="2"/>
+          <w:numId w:val="4"/>
         </w:numPr>
         <w:spacing w:after="0" w:afterAutospacing="0" w:before="0" w:beforeAutospacing="0" w:lineRule="auto"/>
         <w:ind w:left="720" w:hanging="360"/>
@@ -10254,7 +10260,7 @@
       <w:pPr>
         <w:numPr>
           <w:ilvl w:val="0"/>
-          <w:numId w:val="2"/>
+          <w:numId w:val="4"/>
         </w:numPr>
         <w:spacing w:after="0" w:afterAutospacing="0" w:before="0" w:beforeAutospacing="0" w:lineRule="auto"/>
         <w:ind w:left="720" w:hanging="360"/>
@@ -10270,7 +10276,7 @@
       <w:pPr>
         <w:numPr>
           <w:ilvl w:val="0"/>
-          <w:numId w:val="2"/>
+          <w:numId w:val="4"/>
         </w:numPr>
         <w:spacing w:after="240" w:before="0" w:beforeAutospacing="0" w:lineRule="auto"/>
         <w:ind w:left="720" w:hanging="360"/>
@@ -11267,14 +11273,1523 @@
           <w:b w:val="1"/>
         </w:rPr>
       </w:pPr>
-      <w:bookmarkStart w:colFirst="0" w:colLast="0" w:name="_cfj8tbone3qk" w:id="28"/>
+      <w:bookmarkStart w:colFirst="0" w:colLast="0" w:name="_pknr9gn5vzsd" w:id="28"/>
       <w:bookmarkEnd w:id="28"/>
       <w:r>
         <w:rPr>
           <w:b w:val="1"/>
           <w:rtl w:val="0"/>
         </w:rPr>
-        <w:t xml:space="preserve">2. Retrieving Missing Heights</w:t>
+        <w:t xml:space="preserve">2. Cleaning up data</w:t>
+      </w:r>
+    </w:p>
+    <w:p>
+      <w:pPr>
+        <w:spacing w:after="240" w:before="240" w:lineRule="auto"/>
+        <w:jc w:val="both"/>
+        <w:rPr/>
+      </w:pPr>
+      <w:r>
+        <w:rPr>
+          <w:rtl w:val="0"/>
+        </w:rPr>
+        <w:t xml:space="preserve">Before conducting any meaningful analysis, it is essential to clean the data to ensure its accuracy and reliability. This chapter outlines the steps and considerations involved in cleaning the Safecast radiation data set..</w:t>
+      </w:r>
+    </w:p>
+    <w:p>
+      <w:pPr>
+        <w:pStyle w:val="Heading3"/>
+        <w:spacing w:after="240" w:before="240" w:lineRule="auto"/>
+        <w:jc w:val="both"/>
+        <w:rPr>
+          <w:b w:val="1"/>
+        </w:rPr>
+      </w:pPr>
+      <w:bookmarkStart w:colFirst="0" w:colLast="0" w:name="_d8ip1qpthnan" w:id="29"/>
+      <w:bookmarkEnd w:id="29"/>
+      <w:r>
+        <w:rPr>
+          <w:b w:val="1"/>
+          <w:rtl w:val="0"/>
+        </w:rPr>
+        <w:t xml:space="preserve">Understanding the Data</w:t>
+      </w:r>
+    </w:p>
+    <w:p>
+      <w:pPr>
+        <w:spacing w:after="240" w:before="240" w:lineRule="auto"/>
+        <w:jc w:val="both"/>
+        <w:rPr/>
+      </w:pPr>
+      <w:r>
+        <w:rPr>
+          <w:rtl w:val="0"/>
+        </w:rPr>
+        <w:t xml:space="preserve">The Safecast data set includes several key variables, such as:</w:t>
+      </w:r>
+    </w:p>
+    <w:p>
+      <w:pPr>
+        <w:numPr>
+          <w:ilvl w:val="0"/>
+          <w:numId w:val="2"/>
+        </w:numPr>
+        <w:spacing w:after="0" w:afterAutospacing="0" w:before="240" w:lineRule="auto"/>
+        <w:ind w:left="720" w:hanging="360"/>
+        <w:jc w:val="both"/>
+      </w:pPr>
+      <w:r>
+        <w:rPr>
+          <w:b w:val="1"/>
+          <w:rtl w:val="0"/>
+        </w:rPr>
+        <w:t xml:space="preserve">Device ID:</w:t>
+      </w:r>
+      <w:r>
+        <w:rPr>
+          <w:rtl w:val="0"/>
+        </w:rPr>
+        <w:t xml:space="preserve"> Unique identifier for each device.</w:t>
+      </w:r>
+    </w:p>
+    <w:p>
+      <w:pPr>
+        <w:numPr>
+          <w:ilvl w:val="0"/>
+          <w:numId w:val="2"/>
+        </w:numPr>
+        <w:spacing w:after="0" w:afterAutospacing="0" w:before="0" w:beforeAutospacing="0" w:lineRule="auto"/>
+        <w:ind w:left="720" w:hanging="360"/>
+        <w:jc w:val="both"/>
+        <w:rPr>
+          <w:b w:val="1"/>
+        </w:rPr>
+      </w:pPr>
+      <w:r>
+        <w:rPr>
+          <w:b w:val="1"/>
+          <w:rtl w:val="0"/>
+        </w:rPr>
+        <w:t xml:space="preserve">Measurement Day: </w:t>
+      </w:r>
+      <w:r>
+        <w:rPr>
+          <w:rtl w:val="0"/>
+        </w:rPr>
+        <w:t xml:space="preserve">Day of the measurement.</w:t>
+      </w:r>
+    </w:p>
+    <w:p>
+      <w:pPr>
+        <w:numPr>
+          <w:ilvl w:val="0"/>
+          <w:numId w:val="2"/>
+        </w:numPr>
+        <w:spacing w:after="0" w:afterAutospacing="0" w:before="0" w:beforeAutospacing="0" w:lineRule="auto"/>
+        <w:ind w:left="720" w:hanging="360"/>
+        <w:jc w:val="both"/>
+      </w:pPr>
+      <w:r>
+        <w:rPr>
+          <w:b w:val="1"/>
+          <w:rtl w:val="0"/>
+        </w:rPr>
+        <w:t xml:space="preserve">Unit:</w:t>
+      </w:r>
+      <w:r>
+        <w:rPr>
+          <w:rtl w:val="0"/>
+        </w:rPr>
+        <w:t xml:space="preserve"> Unit of the measurement (e.g., CPM - counts per minute, µSv/h - microsieverts per hour).</w:t>
+      </w:r>
+    </w:p>
+    <w:p>
+      <w:pPr>
+        <w:numPr>
+          <w:ilvl w:val="0"/>
+          <w:numId w:val="2"/>
+        </w:numPr>
+        <w:spacing w:after="0" w:afterAutospacing="0" w:before="0" w:beforeAutospacing="0" w:lineRule="auto"/>
+        <w:ind w:left="720" w:hanging="360"/>
+        <w:jc w:val="both"/>
+      </w:pPr>
+      <w:r>
+        <w:rPr>
+          <w:b w:val="1"/>
+          <w:rtl w:val="0"/>
+        </w:rPr>
+        <w:t xml:space="preserve">Latitude:</w:t>
+      </w:r>
+      <w:r>
+        <w:rPr>
+          <w:rtl w:val="0"/>
+        </w:rPr>
+        <w:t xml:space="preserve"> Latitude of the measurement location.</w:t>
+      </w:r>
+    </w:p>
+    <w:p>
+      <w:pPr>
+        <w:numPr>
+          <w:ilvl w:val="0"/>
+          <w:numId w:val="2"/>
+        </w:numPr>
+        <w:spacing w:after="0" w:afterAutospacing="0" w:before="0" w:beforeAutospacing="0" w:lineRule="auto"/>
+        <w:ind w:left="720" w:hanging="360"/>
+        <w:jc w:val="both"/>
+      </w:pPr>
+      <w:r>
+        <w:rPr>
+          <w:b w:val="1"/>
+          <w:rtl w:val="0"/>
+        </w:rPr>
+        <w:t xml:space="preserve">Longitude:</w:t>
+      </w:r>
+      <w:r>
+        <w:rPr>
+          <w:rtl w:val="0"/>
+        </w:rPr>
+        <w:t xml:space="preserve"> Longitude of the measurement location.</w:t>
+      </w:r>
+    </w:p>
+    <w:p>
+      <w:pPr>
+        <w:numPr>
+          <w:ilvl w:val="0"/>
+          <w:numId w:val="2"/>
+        </w:numPr>
+        <w:spacing w:after="0" w:afterAutospacing="0" w:before="0" w:beforeAutospacing="0" w:lineRule="auto"/>
+        <w:ind w:left="720" w:hanging="360"/>
+        <w:jc w:val="both"/>
+      </w:pPr>
+      <w:r>
+        <w:rPr>
+          <w:b w:val="1"/>
+          <w:rtl w:val="0"/>
+        </w:rPr>
+        <w:t xml:space="preserve">Height:</w:t>
+      </w:r>
+      <w:r>
+        <w:rPr>
+          <w:rtl w:val="0"/>
+        </w:rPr>
+        <w:t xml:space="preserve"> Height of the measurement location.</w:t>
+      </w:r>
+    </w:p>
+    <w:p>
+      <w:pPr>
+        <w:numPr>
+          <w:ilvl w:val="0"/>
+          <w:numId w:val="2"/>
+        </w:numPr>
+        <w:spacing w:after="0" w:afterAutospacing="0" w:before="0" w:beforeAutospacing="0" w:lineRule="auto"/>
+        <w:ind w:left="720" w:hanging="360"/>
+        <w:jc w:val="both"/>
+        <w:rPr>
+          <w:b w:val="1"/>
+        </w:rPr>
+      </w:pPr>
+      <w:r>
+        <w:rPr>
+          <w:b w:val="1"/>
+          <w:rtl w:val="0"/>
+        </w:rPr>
+        <w:t xml:space="preserve">Average value: </w:t>
+      </w:r>
+      <w:r>
+        <w:rPr>
+          <w:rtl w:val="0"/>
+        </w:rPr>
+        <w:t xml:space="preserve">Average value of daily measurements.</w:t>
+      </w:r>
+    </w:p>
+    <w:p>
+      <w:pPr>
+        <w:numPr>
+          <w:ilvl w:val="0"/>
+          <w:numId w:val="2"/>
+        </w:numPr>
+        <w:spacing w:after="240" w:before="0" w:beforeAutospacing="0" w:lineRule="auto"/>
+        <w:ind w:left="720" w:hanging="360"/>
+        <w:jc w:val="both"/>
+        <w:rPr>
+          <w:b w:val="1"/>
+        </w:rPr>
+      </w:pPr>
+      <w:r>
+        <w:rPr>
+          <w:b w:val="1"/>
+          <w:rtl w:val="0"/>
+        </w:rPr>
+        <w:t xml:space="preserve">Status:</w:t>
+      </w:r>
+      <w:r>
+        <w:rPr>
+          <w:rtl w:val="0"/>
+        </w:rPr>
+        <w:t xml:space="preserve"> Status whether the measuring device is stationary or moving</w:t>
+      </w:r>
+    </w:p>
+    <w:p>
+      <w:pPr>
+        <w:pStyle w:val="Heading3"/>
+        <w:keepNext w:val="0"/>
+        <w:keepLines w:val="0"/>
+        <w:spacing w:before="280" w:lineRule="auto"/>
+        <w:jc w:val="both"/>
+        <w:rPr>
+          <w:b w:val="1"/>
+          <w:color w:val="000000"/>
+          <w:sz w:val="26"/>
+          <w:szCs w:val="26"/>
+        </w:rPr>
+      </w:pPr>
+      <w:bookmarkStart w:colFirst="0" w:colLast="0" w:name="_cwgphl7fp2x5" w:id="30"/>
+      <w:bookmarkEnd w:id="30"/>
+      <w:r>
+        <w:rPr>
+          <w:b w:val="1"/>
+          <w:color w:val="000000"/>
+          <w:sz w:val="26"/>
+          <w:szCs w:val="26"/>
+          <w:rtl w:val="0"/>
+        </w:rPr>
+        <w:t xml:space="preserve">Check DataFrame Information and Unit Value Counts</w:t>
+      </w:r>
+    </w:p>
+    <w:p>
+      <w:pPr>
+        <w:spacing w:after="240" w:before="240" w:lineRule="auto"/>
+        <w:jc w:val="both"/>
+        <w:rPr/>
+      </w:pPr>
+      <w:r>
+        <w:rPr>
+          <w:rtl w:val="0"/>
+        </w:rPr>
+        <w:t xml:space="preserve">We inspect the information of the DataFrame and the counts of units to understand the structure and distribution of data.</w:t>
+      </w:r>
+    </w:p>
+    <w:p>
+      <w:pPr>
+        <w:rPr>
+          <w:b w:val="1"/>
+        </w:rPr>
+      </w:pPr>
+      <w:r>
+        <w:rPr>
+          <w:b w:val="1"/>
+          <w:rtl w:val="0"/>
+        </w:rPr>
+        <w:t xml:space="preserve"># Display information about the DataFrame</w:t>
+      </w:r>
+    </w:p>
+    <w:p>
+      <w:pPr>
+        <w:rPr>
+          <w:b w:val="1"/>
+        </w:rPr>
+      </w:pPr>
+      <w:r>
+        <w:rPr>
+          <w:b w:val="1"/>
+          <w:rtl w:val="0"/>
+        </w:rPr>
+        <w:t xml:space="preserve">df.info()</w:t>
+      </w:r>
+    </w:p>
+    <w:p>
+      <w:pPr>
+        <w:rPr>
+          <w:b w:val="1"/>
+        </w:rPr>
+      </w:pPr>
+      <w:r>
+        <w:rPr>
+          <w:rtl w:val="0"/>
+        </w:rPr>
+      </w:r>
+    </w:p>
+    <w:p>
+      <w:pPr>
+        <w:rPr>
+          <w:b w:val="1"/>
+        </w:rPr>
+      </w:pPr>
+      <w:r>
+        <w:rPr>
+          <w:b w:val="1"/>
+          <w:rtl w:val="0"/>
+        </w:rPr>
+        <w:t xml:space="preserve"># Display the counts of units in the DataFrame</w:t>
+      </w:r>
+    </w:p>
+    <w:p>
+      <w:pPr>
+        <w:rPr>
+          <w:b w:val="1"/>
+        </w:rPr>
+      </w:pPr>
+      <w:r>
+        <w:rPr>
+          <w:b w:val="1"/>
+          <w:rtl w:val="0"/>
+        </w:rPr>
+        <w:t xml:space="preserve">df['Unit'].value_counts()</w:t>
+      </w:r>
+    </w:p>
+    <w:p>
+      <w:pPr>
+        <w:spacing w:after="240" w:before="240" w:lineRule="auto"/>
+        <w:jc w:val="both"/>
+        <w:rPr/>
+      </w:pPr>
+      <w:r>
+        <w:rPr>
+          <w:rtl w:val="0"/>
+        </w:rPr>
+        <w:t xml:space="preserve">This will provide us with an overview of the DataFrame's structure, including the data types of columns and memory usage, as well as the distribution of units, helping us identify any potential issues or patterns in the data.</w:t>
+      </w:r>
+    </w:p>
+    <w:p>
+      <w:pPr>
+        <w:pStyle w:val="Heading3"/>
+        <w:keepNext w:val="0"/>
+        <w:keepLines w:val="0"/>
+        <w:jc w:val="both"/>
+        <w:rPr>
+          <w:b w:val="1"/>
+        </w:rPr>
+      </w:pPr>
+      <w:bookmarkStart w:colFirst="0" w:colLast="0" w:name="_koynpp8cnq16" w:id="31"/>
+      <w:bookmarkEnd w:id="31"/>
+      <w:r>
+        <w:rPr>
+          <w:b w:val="1"/>
+          <w:rtl w:val="0"/>
+        </w:rPr>
+        <w:t xml:space="preserve">Standardize Unit Labels</w:t>
+      </w:r>
+    </w:p>
+    <w:p>
+      <w:pPr>
+        <w:spacing w:after="240" w:before="240" w:lineRule="auto"/>
+        <w:jc w:val="both"/>
+        <w:rPr/>
+      </w:pPr>
+      <w:r>
+        <w:rPr>
+          <w:rtl w:val="0"/>
+        </w:rPr>
+        <w:t xml:space="preserve">We observe that the unit labels in our dataset have inconsistent casing, with variations such as 'cpm', ' cpm', 'CPM', and 'Cpm' all representing counts per minute (CPM). Additionally, 'microsievert' and 'usv' denote the same units. To ensure uniformity and ease of analysis, we standardize these unit labels by replacing the variations with their common equivalents.</w:t>
+      </w:r>
+    </w:p>
+    <w:p>
+      <w:pPr>
+        <w:spacing w:after="240" w:before="240" w:lineRule="auto"/>
+        <w:jc w:val="both"/>
+        <w:rPr>
+          <w:b w:val="1"/>
+        </w:rPr>
+      </w:pPr>
+      <w:r>
+        <w:rPr>
+          <w:b w:val="1"/>
+          <w:rtl w:val="0"/>
+        </w:rPr>
+        <w:t xml:space="preserve"># Standardize unit labels</w:t>
+      </w:r>
+    </w:p>
+    <w:p>
+      <w:pPr>
+        <w:spacing w:after="240" w:before="240" w:lineRule="auto"/>
+        <w:jc w:val="both"/>
+        <w:rPr>
+          <w:b w:val="1"/>
+        </w:rPr>
+      </w:pPr>
+      <w:r>
+        <w:rPr>
+          <w:b w:val="1"/>
+          <w:rtl w:val="0"/>
+        </w:rPr>
+        <w:t xml:space="preserve">df['Unit'] = df['Unit'].str.replace(' cpm', 'cpm')</w:t>
+      </w:r>
+    </w:p>
+    <w:p>
+      <w:pPr>
+        <w:spacing w:after="240" w:before="240" w:lineRule="auto"/>
+        <w:jc w:val="both"/>
+        <w:rPr>
+          <w:b w:val="1"/>
+        </w:rPr>
+      </w:pPr>
+      <w:r>
+        <w:rPr>
+          <w:b w:val="1"/>
+          <w:rtl w:val="0"/>
+        </w:rPr>
+        <w:t xml:space="preserve">df['Unit'] = df['Unit'].str.replace('CPM', 'cpm')</w:t>
+      </w:r>
+    </w:p>
+    <w:p>
+      <w:pPr>
+        <w:spacing w:after="240" w:before="240" w:lineRule="auto"/>
+        <w:jc w:val="both"/>
+        <w:rPr>
+          <w:b w:val="1"/>
+        </w:rPr>
+      </w:pPr>
+      <w:r>
+        <w:rPr>
+          <w:b w:val="1"/>
+          <w:rtl w:val="0"/>
+        </w:rPr>
+        <w:t xml:space="preserve">df['Unit'] = df['Unit'].str.replace('Cpm', 'cpm')</w:t>
+      </w:r>
+    </w:p>
+    <w:p>
+      <w:pPr>
+        <w:spacing w:after="240" w:before="240" w:lineRule="auto"/>
+        <w:jc w:val="both"/>
+        <w:rPr>
+          <w:b w:val="1"/>
+        </w:rPr>
+      </w:pPr>
+      <w:r>
+        <w:rPr>
+          <w:b w:val="1"/>
+          <w:rtl w:val="0"/>
+        </w:rPr>
+        <w:t xml:space="preserve">df['Unit'] = df['Unit'].str.replace('microsievert', 'usv')</w:t>
+      </w:r>
+    </w:p>
+    <w:p>
+      <w:pPr>
+        <w:spacing w:after="240" w:before="240" w:lineRule="auto"/>
+        <w:jc w:val="both"/>
+        <w:rPr/>
+      </w:pPr>
+      <w:r>
+        <w:rPr>
+          <w:rtl w:val="0"/>
+        </w:rPr>
+        <w:t xml:space="preserve">To ensure that our dataset contains sufficient data for analysis, we drop all rows where the unit occurs less than 100 times.</w:t>
+      </w:r>
+    </w:p>
+    <w:p>
+      <w:pPr>
+        <w:spacing w:after="240" w:before="240" w:lineRule="auto"/>
+        <w:jc w:val="both"/>
+        <w:rPr>
+          <w:b w:val="1"/>
+        </w:rPr>
+      </w:pPr>
+      <w:r>
+        <w:rPr>
+          <w:b w:val="1"/>
+          <w:rtl w:val="0"/>
+        </w:rPr>
+        <w:t xml:space="preserve">df = df[df['Unit'].map(df['Unit'].value_counts()) &gt; 100]</w:t>
+      </w:r>
+    </w:p>
+    <w:p>
+      <w:pPr>
+        <w:spacing w:after="240" w:before="240" w:lineRule="auto"/>
+        <w:jc w:val="both"/>
+        <w:rPr>
+          <w:b w:val="1"/>
+        </w:rPr>
+      </w:pPr>
+      <w:r>
+        <w:rPr>
+          <w:rtl w:val="0"/>
+        </w:rPr>
+      </w:r>
+    </w:p>
+    <w:p>
+      <w:pPr>
+        <w:spacing w:after="240" w:before="240" w:lineRule="auto"/>
+        <w:jc w:val="both"/>
+        <w:rPr>
+          <w:b w:val="1"/>
+        </w:rPr>
+      </w:pPr>
+      <w:r>
+        <w:rPr>
+          <w:rtl w:val="0"/>
+        </w:rPr>
+      </w:r>
+    </w:p>
+    <w:p>
+      <w:pPr>
+        <w:pStyle w:val="Heading3"/>
+        <w:keepNext w:val="0"/>
+        <w:keepLines w:val="0"/>
+        <w:spacing w:before="280" w:lineRule="auto"/>
+        <w:jc w:val="both"/>
+        <w:rPr>
+          <w:b w:val="1"/>
+          <w:color w:val="000000"/>
+          <w:sz w:val="26"/>
+          <w:szCs w:val="26"/>
+        </w:rPr>
+      </w:pPr>
+      <w:bookmarkStart w:colFirst="0" w:colLast="0" w:name="_kdef213q1zeh" w:id="32"/>
+      <w:bookmarkEnd w:id="32"/>
+      <w:r>
+        <w:rPr>
+          <w:b w:val="1"/>
+          <w:color w:val="000000"/>
+          <w:sz w:val="26"/>
+          <w:szCs w:val="26"/>
+          <w:rtl w:val="0"/>
+        </w:rPr>
+        <w:t xml:space="preserve">Measurement with DeviceType2 Unit</w:t>
+      </w:r>
+    </w:p>
+    <w:p>
+      <w:pPr>
+        <w:spacing w:after="240" w:before="240" w:lineRule="auto"/>
+        <w:jc w:val="both"/>
+        <w:rPr/>
+      </w:pPr>
+      <w:r>
+        <w:rPr>
+          <w:rtl w:val="0"/>
+        </w:rPr>
+        <w:t xml:space="preserve">Some measurements in our dataset have the unit 'DeviceType2', which is not a standard unit for radiation measurement. Since the actual unit is unknown and these measurements do not contribute to our analysis, we opt to remove them from the dataset.</w:t>
+      </w:r>
+    </w:p>
+    <w:p>
+      <w:pPr>
+        <w:spacing w:after="240" w:before="240" w:lineRule="auto"/>
+        <w:jc w:val="both"/>
+        <w:rPr>
+          <w:b w:val="1"/>
+        </w:rPr>
+      </w:pPr>
+      <w:r>
+        <w:rPr>
+          <w:b w:val="1"/>
+          <w:rtl w:val="0"/>
+        </w:rPr>
+        <w:t xml:space="preserve"># Drop measurements with 'DeviceType2' unit </w:t>
+      </w:r>
+    </w:p>
+    <w:p>
+      <w:pPr>
+        <w:spacing w:after="240" w:before="240" w:lineRule="auto"/>
+        <w:jc w:val="both"/>
+        <w:rPr>
+          <w:b w:val="1"/>
+        </w:rPr>
+      </w:pPr>
+      <w:r>
+        <w:rPr>
+          <w:b w:val="1"/>
+          <w:rtl w:val="0"/>
+        </w:rPr>
+        <w:t xml:space="preserve">df = df[df['Unit'] != 'DeviceType2']</w:t>
+      </w:r>
+    </w:p>
+    <w:p>
+      <w:pPr>
+        <w:pStyle w:val="Heading3"/>
+        <w:keepNext w:val="0"/>
+        <w:keepLines w:val="0"/>
+        <w:spacing w:before="280" w:lineRule="auto"/>
+        <w:jc w:val="both"/>
+        <w:rPr>
+          <w:b w:val="1"/>
+          <w:color w:val="000000"/>
+          <w:sz w:val="26"/>
+          <w:szCs w:val="26"/>
+        </w:rPr>
+      </w:pPr>
+      <w:bookmarkStart w:colFirst="0" w:colLast="0" w:name="_qhc27ztcydd6" w:id="33"/>
+      <w:bookmarkEnd w:id="33"/>
+      <w:r>
+        <w:rPr>
+          <w:b w:val="1"/>
+          <w:color w:val="000000"/>
+          <w:sz w:val="26"/>
+          <w:szCs w:val="26"/>
+          <w:rtl w:val="0"/>
+        </w:rPr>
+        <w:t xml:space="preserve">Measurement with Celsius Unit</w:t>
+      </w:r>
+    </w:p>
+    <w:p>
+      <w:pPr>
+        <w:spacing w:after="240" w:before="240" w:lineRule="auto"/>
+        <w:jc w:val="both"/>
+        <w:rPr/>
+      </w:pPr>
+      <w:r>
+        <w:rPr>
+          <w:rtl w:val="0"/>
+        </w:rPr>
+        <w:t xml:space="preserve">Measurements with the unit 'celsius' represent temperature, not radiation levels. To maintain data integrity and relevance to our analysis, we exclude rows with this unit from our dataset.</w:t>
+      </w:r>
+    </w:p>
+    <w:p>
+      <w:pPr>
+        <w:spacing w:after="240" w:before="240" w:lineRule="auto"/>
+        <w:jc w:val="both"/>
+        <w:rPr>
+          <w:b w:val="1"/>
+        </w:rPr>
+      </w:pPr>
+      <w:r>
+        <w:rPr>
+          <w:b w:val="1"/>
+          <w:rtl w:val="0"/>
+        </w:rPr>
+        <w:t xml:space="preserve"># Drop measurements with 'celsius' unit </w:t>
+      </w:r>
+    </w:p>
+    <w:p>
+      <w:pPr>
+        <w:spacing w:after="240" w:before="240" w:lineRule="auto"/>
+        <w:jc w:val="both"/>
+        <w:rPr>
+          <w:b w:val="1"/>
+        </w:rPr>
+      </w:pPr>
+      <w:r>
+        <w:rPr>
+          <w:b w:val="1"/>
+          <w:rtl w:val="0"/>
+        </w:rPr>
+        <w:t xml:space="preserve">df = df[df['Unit'] != 'celsius']</w:t>
+      </w:r>
+    </w:p>
+    <w:p>
+      <w:pPr>
+        <w:pStyle w:val="Heading3"/>
+        <w:keepNext w:val="0"/>
+        <w:keepLines w:val="0"/>
+        <w:spacing w:before="280" w:lineRule="auto"/>
+        <w:jc w:val="both"/>
+        <w:rPr>
+          <w:b w:val="1"/>
+          <w:color w:val="000000"/>
+          <w:sz w:val="26"/>
+          <w:szCs w:val="26"/>
+        </w:rPr>
+      </w:pPr>
+      <w:bookmarkStart w:colFirst="0" w:colLast="0" w:name="_97fyxfehj1d3" w:id="34"/>
+      <w:bookmarkEnd w:id="34"/>
+      <w:r>
+        <w:rPr>
+          <w:b w:val="1"/>
+          <w:color w:val="000000"/>
+          <w:sz w:val="26"/>
+          <w:szCs w:val="26"/>
+          <w:rtl w:val="0"/>
+        </w:rPr>
+        <w:t xml:space="preserve">Measurement with Status Unit</w:t>
+      </w:r>
+    </w:p>
+    <w:p>
+      <w:pPr>
+        <w:spacing w:after="240" w:before="240" w:lineRule="auto"/>
+        <w:jc w:val="both"/>
+        <w:rPr/>
+      </w:pPr>
+      <w:r>
+        <w:rPr>
+          <w:rtl w:val="0"/>
+        </w:rPr>
+        <w:t xml:space="preserve">Some measurements in our dataset have the unit 'status', which does not correspond to standard radiation measurement units such as 'usv' or 'cpm'. Since these measurements are not directly relevant to our analysis and may introduce inconsistencies, we choose to exclude them from our dataset.</w:t>
+      </w:r>
+    </w:p>
+    <w:p>
+      <w:pPr>
+        <w:spacing w:after="240" w:before="240" w:lineRule="auto"/>
+        <w:jc w:val="both"/>
+        <w:rPr>
+          <w:b w:val="1"/>
+        </w:rPr>
+      </w:pPr>
+      <w:r>
+        <w:rPr>
+          <w:b w:val="1"/>
+          <w:rtl w:val="0"/>
+        </w:rPr>
+        <w:t xml:space="preserve"># Drop measurements with 'status' unit df = df[df['Unit'] != 'status']</w:t>
+      </w:r>
+    </w:p>
+    <w:p>
+      <w:pPr>
+        <w:pStyle w:val="Heading3"/>
+        <w:keepNext w:val="0"/>
+        <w:keepLines w:val="0"/>
+        <w:spacing w:before="280" w:lineRule="auto"/>
+        <w:jc w:val="both"/>
+        <w:rPr>
+          <w:b w:val="1"/>
+          <w:color w:val="000000"/>
+          <w:sz w:val="26"/>
+          <w:szCs w:val="26"/>
+        </w:rPr>
+      </w:pPr>
+      <w:bookmarkStart w:colFirst="0" w:colLast="0" w:name="_e4aiusqy5m30" w:id="35"/>
+      <w:bookmarkEnd w:id="35"/>
+      <w:r>
+        <w:rPr>
+          <w:b w:val="1"/>
+          <w:color w:val="000000"/>
+          <w:sz w:val="26"/>
+          <w:szCs w:val="26"/>
+          <w:rtl w:val="0"/>
+        </w:rPr>
+        <w:t xml:space="preserve">Measurement with PM10 ug/m^3 Unit</w:t>
+      </w:r>
+    </w:p>
+    <w:p>
+      <w:pPr>
+        <w:spacing w:after="240" w:before="240" w:lineRule="auto"/>
+        <w:jc w:val="both"/>
+        <w:rPr/>
+      </w:pPr>
+      <w:r>
+        <w:rPr>
+          <w:rtl w:val="0"/>
+        </w:rPr>
+        <w:t xml:space="preserve">The unit 'PM10 ug/m^3' is commonly used to measure air pollution, not radiation. As such, measurements with this unit are not relevant to our analysis and are excluded from our dataset.</w:t>
+      </w:r>
+    </w:p>
+    <w:p>
+      <w:pPr>
+        <w:spacing w:after="240" w:before="240" w:lineRule="auto"/>
+        <w:jc w:val="both"/>
+        <w:rPr>
+          <w:b w:val="1"/>
+        </w:rPr>
+      </w:pPr>
+      <w:r>
+        <w:rPr>
+          <w:b w:val="1"/>
+          <w:rtl w:val="0"/>
+        </w:rPr>
+        <w:t xml:space="preserve"># Drop measurements with 'PM10 ug/m^3' unit </w:t>
+      </w:r>
+    </w:p>
+    <w:p>
+      <w:pPr>
+        <w:spacing w:after="240" w:before="240" w:lineRule="auto"/>
+        <w:jc w:val="both"/>
+        <w:rPr>
+          <w:b w:val="1"/>
+        </w:rPr>
+      </w:pPr>
+      <w:r>
+        <w:rPr>
+          <w:b w:val="1"/>
+          <w:rtl w:val="0"/>
+        </w:rPr>
+        <w:t xml:space="preserve">df = df[df['Unit'] != 'PM10 ug/m3']</w:t>
+      </w:r>
+    </w:p>
+    <w:p>
+      <w:pPr>
+        <w:pStyle w:val="Heading3"/>
+        <w:spacing w:before="280" w:lineRule="auto"/>
+        <w:jc w:val="both"/>
+        <w:rPr>
+          <w:b w:val="1"/>
+        </w:rPr>
+      </w:pPr>
+      <w:bookmarkStart w:colFirst="0" w:colLast="0" w:name="_r3kvakhr172t" w:id="36"/>
+      <w:bookmarkEnd w:id="36"/>
+      <w:r>
+        <w:rPr>
+          <w:b w:val="1"/>
+          <w:rtl w:val="0"/>
+        </w:rPr>
+        <w:t xml:space="preserve">Convert Units to a Common Standard</w:t>
+      </w:r>
+    </w:p>
+    <w:p>
+      <w:pPr>
+        <w:spacing w:after="240" w:before="240" w:lineRule="auto"/>
+        <w:jc w:val="both"/>
+        <w:rPr/>
+      </w:pPr>
+      <w:r>
+        <w:rPr>
+          <w:rtl w:val="0"/>
+        </w:rPr>
+        <w:t xml:space="preserve">To facilitate uniform analysis, we standardize the units in our dataset to a common standard. We define a conversion function that transforms measurements into counts per minute (CPM), ensuring consistency across the dataset. This conversion is particularly important for units like 'usv', where we assume a conversion factor of 1 microsievert per hour (µSv/h) equals 200 counts per minute. Once all measurements are converted to CPM, we remove the 'Unit' column as it's no longer needed.</w:t>
+      </w:r>
+    </w:p>
+    <w:p>
+      <w:pPr>
+        <w:spacing w:after="240" w:before="240" w:lineRule="auto"/>
+        <w:jc w:val="both"/>
+        <w:rPr>
+          <w:b w:val="1"/>
+        </w:rPr>
+      </w:pPr>
+      <w:r>
+        <w:rPr>
+          <w:rtl w:val="0"/>
+        </w:rPr>
+      </w:r>
+    </w:p>
+    <w:p>
+      <w:pPr>
+        <w:rPr>
+          <w:b w:val="1"/>
+        </w:rPr>
+      </w:pPr>
+      <w:r>
+        <w:rPr>
+          <w:b w:val="1"/>
+          <w:rtl w:val="0"/>
+        </w:rPr>
+        <w:t xml:space="preserve"># Define conversion function</w:t>
+      </w:r>
+    </w:p>
+    <w:p>
+      <w:pPr>
+        <w:rPr>
+          <w:b w:val="1"/>
+        </w:rPr>
+      </w:pPr>
+      <w:r>
+        <w:rPr>
+          <w:b w:val="1"/>
+          <w:rtl w:val="0"/>
+        </w:rPr>
+        <w:t xml:space="preserve">def convert_to_cpm(row):</w:t>
+      </w:r>
+    </w:p>
+    <w:p>
+      <w:pPr>
+        <w:rPr>
+          <w:b w:val="1"/>
+        </w:rPr>
+      </w:pPr>
+      <w:r>
+        <w:rPr>
+          <w:b w:val="1"/>
+          <w:rtl w:val="0"/>
+        </w:rPr>
+        <w:t xml:space="preserve">    if row['Unit'] == 'usv':</w:t>
+      </w:r>
+    </w:p>
+    <w:p>
+      <w:pPr>
+        <w:rPr>
+          <w:b w:val="1"/>
+        </w:rPr>
+      </w:pPr>
+      <w:r>
+        <w:rPr>
+          <w:b w:val="1"/>
+          <w:rtl w:val="0"/>
+        </w:rPr>
+        <w:t xml:space="preserve">        # Assuming 1 µSv/h = 200 CPM</w:t>
+      </w:r>
+    </w:p>
+    <w:p>
+      <w:pPr>
+        <w:rPr>
+          <w:b w:val="1"/>
+        </w:rPr>
+      </w:pPr>
+      <w:r>
+        <w:rPr>
+          <w:b w:val="1"/>
+          <w:rtl w:val="0"/>
+        </w:rPr>
+        <w:t xml:space="preserve">        return row['Average Value'] * 200</w:t>
+      </w:r>
+    </w:p>
+    <w:p>
+      <w:pPr>
+        <w:rPr>
+          <w:b w:val="1"/>
+        </w:rPr>
+      </w:pPr>
+      <w:r>
+        <w:rPr>
+          <w:b w:val="1"/>
+          <w:rtl w:val="0"/>
+        </w:rPr>
+        <w:t xml:space="preserve">    elif row['Unit'] == 'cpm':</w:t>
+      </w:r>
+    </w:p>
+    <w:p>
+      <w:pPr>
+        <w:rPr>
+          <w:b w:val="1"/>
+        </w:rPr>
+      </w:pPr>
+      <w:r>
+        <w:rPr>
+          <w:b w:val="1"/>
+          <w:rtl w:val="0"/>
+        </w:rPr>
+        <w:t xml:space="preserve">        return row['Average Value']</w:t>
+      </w:r>
+    </w:p>
+    <w:p>
+      <w:pPr>
+        <w:rPr>
+          <w:b w:val="1"/>
+        </w:rPr>
+      </w:pPr>
+      <w:r>
+        <w:rPr>
+          <w:rtl w:val="0"/>
+        </w:rPr>
+      </w:r>
+    </w:p>
+    <w:p>
+      <w:pPr>
+        <w:rPr>
+          <w:b w:val="1"/>
+        </w:rPr>
+      </w:pPr>
+      <w:r>
+        <w:rPr>
+          <w:b w:val="1"/>
+          <w:rtl w:val="0"/>
+        </w:rPr>
+        <w:t xml:space="preserve"># Convert units to CPM</w:t>
+      </w:r>
+    </w:p>
+    <w:p>
+      <w:pPr>
+        <w:rPr>
+          <w:b w:val="1"/>
+        </w:rPr>
+      </w:pPr>
+      <w:r>
+        <w:rPr>
+          <w:b w:val="1"/>
+          <w:rtl w:val="0"/>
+        </w:rPr>
+        <w:t xml:space="preserve">df['Average Value'] = df.apply(convert_to_cpm, axis=1)</w:t>
+      </w:r>
+    </w:p>
+    <w:p>
+      <w:pPr>
+        <w:rPr>
+          <w:b w:val="1"/>
+        </w:rPr>
+      </w:pPr>
+      <w:r>
+        <w:rPr>
+          <w:rtl w:val="0"/>
+        </w:rPr>
+      </w:r>
+    </w:p>
+    <w:p>
+      <w:pPr>
+        <w:rPr>
+          <w:b w:val="1"/>
+        </w:rPr>
+      </w:pPr>
+      <w:r>
+        <w:rPr>
+          <w:b w:val="1"/>
+          <w:rtl w:val="0"/>
+        </w:rPr>
+        <w:t xml:space="preserve"># Drop 'Unit' column since all data is now in CPM</w:t>
+      </w:r>
+    </w:p>
+    <w:p>
+      <w:pPr>
+        <w:rPr>
+          <w:b w:val="1"/>
+        </w:rPr>
+      </w:pPr>
+      <w:r>
+        <w:rPr>
+          <w:b w:val="1"/>
+          <w:rtl w:val="0"/>
+        </w:rPr>
+        <w:t xml:space="preserve">df.drop('Unit', axis=1, inplace=True)</w:t>
+      </w:r>
+    </w:p>
+    <w:p>
+      <w:pPr>
+        <w:spacing w:after="240" w:before="240" w:lineRule="auto"/>
+        <w:jc w:val="both"/>
+        <w:rPr>
+          <w:b w:val="1"/>
+        </w:rPr>
+      </w:pPr>
+      <w:r>
+        <w:rPr>
+          <w:rtl w:val="0"/>
+        </w:rPr>
+      </w:r>
+    </w:p>
+    <w:p>
+      <w:pPr>
+        <w:pStyle w:val="Heading3"/>
+        <w:keepNext w:val="0"/>
+        <w:keepLines w:val="0"/>
+        <w:spacing w:before="280" w:lineRule="auto"/>
+        <w:jc w:val="both"/>
+        <w:rPr>
+          <w:b w:val="1"/>
+          <w:color w:val="000000"/>
+          <w:sz w:val="26"/>
+          <w:szCs w:val="26"/>
+        </w:rPr>
+      </w:pPr>
+      <w:bookmarkStart w:colFirst="0" w:colLast="0" w:name="_pl87qx814p7l" w:id="37"/>
+      <w:bookmarkEnd w:id="37"/>
+      <w:r>
+        <w:rPr>
+          <w:b w:val="1"/>
+          <w:color w:val="000000"/>
+          <w:sz w:val="26"/>
+          <w:szCs w:val="26"/>
+          <w:rtl w:val="0"/>
+        </w:rPr>
+        <w:t xml:space="preserve">Drop Outliers</w:t>
+      </w:r>
+    </w:p>
+    <w:p>
+      <w:pPr>
+        <w:spacing w:after="240" w:before="240" w:lineRule="auto"/>
+        <w:jc w:val="both"/>
+        <w:rPr/>
+      </w:pPr>
+      <w:r>
+        <w:rPr>
+          <w:rtl w:val="0"/>
+        </w:rPr>
+        <w:t xml:space="preserve">Outliers can significantly skew our analysis and results. To ensure the reliability of our data, we identify and remove outliers from our dataset. We define outliers as measurements with values falling outside a reasonable range, and exclude them from further analysis.</w:t>
+      </w:r>
+    </w:p>
+    <w:p>
+      <w:pPr>
+        <w:spacing w:after="240" w:before="240" w:lineRule="auto"/>
+        <w:jc w:val="both"/>
+        <w:rPr>
+          <w:b w:val="1"/>
+        </w:rPr>
+      </w:pPr>
+      <w:r>
+        <w:rPr>
+          <w:b w:val="1"/>
+          <w:rtl w:val="0"/>
+        </w:rPr>
+        <w:t xml:space="preserve"># Drop outliers </w:t>
+      </w:r>
+    </w:p>
+    <w:p>
+      <w:pPr>
+        <w:spacing w:after="240" w:before="240" w:lineRule="auto"/>
+        <w:jc w:val="both"/>
+        <w:rPr>
+          <w:b w:val="1"/>
+        </w:rPr>
+      </w:pPr>
+      <w:r>
+        <w:rPr>
+          <w:b w:val="1"/>
+          <w:rtl w:val="0"/>
+        </w:rPr>
+        <w:t xml:space="preserve">df = df[(df['Average Value'] &gt; 0) &amp; (df['Average Value'] &lt; 1e8)]</w:t>
+      </w:r>
+    </w:p>
+    <w:p>
+      <w:pPr>
+        <w:spacing w:after="240" w:before="240" w:lineRule="auto"/>
+        <w:jc w:val="both"/>
+        <w:rPr>
+          <w:b w:val="1"/>
+        </w:rPr>
+      </w:pPr>
+      <w:r>
+        <w:rPr>
+          <w:rtl w:val="0"/>
+        </w:rPr>
+      </w:r>
+    </w:p>
+    <w:p>
+      <w:pPr>
+        <w:pStyle w:val="Heading3"/>
+        <w:spacing w:after="240" w:before="240" w:lineRule="auto"/>
+        <w:jc w:val="both"/>
+        <w:rPr>
+          <w:b w:val="1"/>
+        </w:rPr>
+      </w:pPr>
+      <w:bookmarkStart w:colFirst="0" w:colLast="0" w:name="_esce2mtjrx8b" w:id="38"/>
+      <w:bookmarkEnd w:id="38"/>
+      <w:r>
+        <w:rPr>
+          <w:b w:val="1"/>
+          <w:rtl w:val="0"/>
+        </w:rPr>
+        <w:t xml:space="preserve">Summary of Data Cleaning Steps</w:t>
+      </w:r>
+    </w:p>
+    <w:p>
+      <w:pPr>
+        <w:spacing w:after="240" w:before="240" w:lineRule="auto"/>
+        <w:jc w:val="both"/>
+        <w:rPr/>
+      </w:pPr>
+      <w:r>
+        <w:rPr>
+          <w:rtl w:val="0"/>
+        </w:rPr>
+        <w:t xml:space="preserve">In our analysis of the Safecast radiation dataset, we meticulously conducted a series of data cleaning steps to ensure its integrity, consistency, and relevance for further analysis. Here are the key highlights:</w:t>
+      </w:r>
+    </w:p>
+    <w:p>
+      <w:pPr>
+        <w:numPr>
+          <w:ilvl w:val="0"/>
+          <w:numId w:val="1"/>
+        </w:numPr>
+        <w:spacing w:after="0" w:afterAutospacing="0" w:before="240" w:lineRule="auto"/>
+        <w:ind w:left="720" w:hanging="360"/>
+      </w:pPr>
+      <w:r>
+        <w:rPr>
+          <w:b w:val="1"/>
+          <w:rtl w:val="0"/>
+        </w:rPr>
+        <w:t xml:space="preserve">Data Inspection and Unit Count Analysis</w:t>
+      </w:r>
+      <w:r>
+        <w:rPr>
+          <w:rtl w:val="0"/>
+        </w:rPr>
+        <w:t xml:space="preserve">: We initiated our analysis by thoroughly inspecting the DataFrame information and unit value counts. This initial exploration provided us with crucial insights into the dataset's structure and distribution, laying a solid foundation for subsequent preprocessing tasks.</w:t>
+      </w:r>
+    </w:p>
+    <w:p>
+      <w:pPr>
+        <w:numPr>
+          <w:ilvl w:val="0"/>
+          <w:numId w:val="1"/>
+        </w:numPr>
+        <w:spacing w:after="0" w:afterAutospacing="0" w:before="0" w:beforeAutospacing="0" w:lineRule="auto"/>
+        <w:ind w:left="720" w:hanging="360"/>
+      </w:pPr>
+      <w:r>
+        <w:rPr>
+          <w:b w:val="1"/>
+          <w:rtl w:val="0"/>
+        </w:rPr>
+        <w:t xml:space="preserve">Standardization of Unit Labels</w:t>
+      </w:r>
+      <w:r>
+        <w:rPr>
+          <w:rtl w:val="0"/>
+        </w:rPr>
+        <w:t xml:space="preserve">: To promote consistency and ease of analysis, we standardized the unit labels across the dataset. This involved replacing variations in unit notation, such as 'cpm', ' cpm', 'CPM', and 'Cpm', with the common equivalent 'cpm'. Additionally, we standardized the units 'microsievert' to 'usv'.</w:t>
+      </w:r>
+    </w:p>
+    <w:p>
+      <w:pPr>
+        <w:numPr>
+          <w:ilvl w:val="0"/>
+          <w:numId w:val="1"/>
+        </w:numPr>
+        <w:spacing w:after="0" w:afterAutospacing="0" w:before="0" w:beforeAutospacing="0" w:lineRule="auto"/>
+        <w:ind w:left="720" w:hanging="360"/>
+      </w:pPr>
+      <w:r>
+        <w:rPr>
+          <w:b w:val="1"/>
+          <w:rtl w:val="0"/>
+        </w:rPr>
+        <w:t xml:space="preserve">Removal of Irrelevant Units</w:t>
+      </w:r>
+      <w:r>
+        <w:rPr>
+          <w:rtl w:val="0"/>
+        </w:rPr>
+        <w:t xml:space="preserve">: We filtered out measurements with irrelevant units, such as 'DeviceType2', 'celsius', 'status', and 'PM10 ug/m^3', to ensure alignment with our analysis objectives and maintain data integrity.</w:t>
+      </w:r>
+    </w:p>
+    <w:p>
+      <w:pPr>
+        <w:numPr>
+          <w:ilvl w:val="0"/>
+          <w:numId w:val="1"/>
+        </w:numPr>
+        <w:spacing w:after="0" w:afterAutospacing="0" w:before="0" w:beforeAutospacing="0" w:lineRule="auto"/>
+        <w:ind w:left="720" w:hanging="360"/>
+      </w:pPr>
+      <w:r>
+        <w:rPr>
+          <w:b w:val="1"/>
+          <w:rtl w:val="0"/>
+        </w:rPr>
+        <w:t xml:space="preserve">Conversion to a Common Standard</w:t>
+      </w:r>
+      <w:r>
+        <w:rPr>
+          <w:rtl w:val="0"/>
+        </w:rPr>
+        <w:t xml:space="preserve">: To enable uniform analysis, we converted all measurements to a common standard unit: counts per minute (CPM). Measurements initially recorded in 'usv' were converted to CPM using a conversion factor of 1 µSv/h = 200 CPM, ensuring consistency in measurement units.</w:t>
+      </w:r>
+    </w:p>
+    <w:p>
+      <w:pPr>
+        <w:numPr>
+          <w:ilvl w:val="0"/>
+          <w:numId w:val="1"/>
+        </w:numPr>
+        <w:spacing w:after="0" w:afterAutospacing="0" w:before="0" w:beforeAutospacing="0" w:lineRule="auto"/>
+        <w:ind w:left="720" w:hanging="360"/>
+      </w:pPr>
+      <w:r>
+        <w:rPr>
+          <w:b w:val="1"/>
+          <w:rtl w:val="0"/>
+        </w:rPr>
+        <w:t xml:space="preserve">Outlier Removal</w:t>
+      </w:r>
+      <w:r>
+        <w:rPr>
+          <w:rtl w:val="0"/>
+        </w:rPr>
+        <w:t xml:space="preserve">: We eliminated outliers from the dataset to uphold the reliability of our analysis. Outliers, defined as measurements falling outside a reasonable range, were excluded to prevent any potential skewing of results and to preserve data integrity.</w:t>
+      </w:r>
+    </w:p>
+    <w:p>
+      <w:pPr>
+        <w:numPr>
+          <w:ilvl w:val="0"/>
+          <w:numId w:val="1"/>
+        </w:numPr>
+        <w:spacing w:after="240" w:before="0" w:beforeAutospacing="0" w:lineRule="auto"/>
+        <w:ind w:left="720" w:hanging="360"/>
+      </w:pPr>
+      <w:r>
+        <w:rPr>
+          <w:b w:val="1"/>
+          <w:rtl w:val="0"/>
+        </w:rPr>
+        <w:t xml:space="preserve">Unit Count Filtering</w:t>
+      </w:r>
+      <w:r>
+        <w:rPr>
+          <w:rtl w:val="0"/>
+        </w:rPr>
+        <w:t xml:space="preserve">: Finally, we filtered the dataset to retain only units that occurred more than 100 times. This selective approach ensured that our analysis focused on units with a sufficient amount of data, thereby enhancing the reliability and significance of our findings.</w:t>
+      </w:r>
+    </w:p>
+    <w:p>
+      <w:pPr>
+        <w:spacing w:after="240" w:before="240" w:lineRule="auto"/>
+        <w:jc w:val="both"/>
+        <w:rPr/>
+      </w:pPr>
+      <w:r>
+        <w:rPr>
+          <w:rtl w:val="0"/>
+        </w:rPr>
+        <w:t xml:space="preserve">Through these systematic cleaning and standardization efforts, we have enhanced the quality and reliability of the Safecast radiation dataset. This meticulously prepared dataset now serves as a robust foundation for conducting more comprehensive and meaningful analyses, leading to valuable insights into radiation levels across diverse locations and time periods.</w:t>
+      </w:r>
+      <w:r>
+        <w:rPr>
+          <w:rtl w:val="0"/>
+        </w:rPr>
+      </w:r>
+    </w:p>
+    <w:p>
+      <w:pPr>
+        <w:spacing w:after="240" w:before="240" w:lineRule="auto"/>
+        <w:jc w:val="both"/>
+        <w:rPr>
+          <w:b w:val="1"/>
+        </w:rPr>
+      </w:pPr>
+      <w:r>
+        <w:rPr>
+          <w:rtl w:val="0"/>
+        </w:rPr>
+      </w:r>
+    </w:p>
+    <w:p>
+      <w:pPr>
+        <w:spacing w:after="240" w:before="240" w:lineRule="auto"/>
+        <w:jc w:val="both"/>
+        <w:rPr>
+          <w:b w:val="1"/>
+        </w:rPr>
+      </w:pPr>
+      <w:r>
+        <w:rPr>
+          <w:rtl w:val="0"/>
+        </w:rPr>
+      </w:r>
+    </w:p>
+    <w:p>
+      <w:pPr>
+        <w:spacing w:after="240" w:before="240" w:lineRule="auto"/>
+        <w:jc w:val="both"/>
+        <w:rPr>
+          <w:b w:val="1"/>
+        </w:rPr>
+      </w:pPr>
+      <w:r>
+        <w:rPr>
+          <w:rtl w:val="0"/>
+        </w:rPr>
+      </w:r>
+    </w:p>
+    <w:p>
+      <w:pPr>
+        <w:spacing w:after="240" w:before="240" w:lineRule="auto"/>
+        <w:jc w:val="both"/>
+        <w:rPr>
+          <w:b w:val="1"/>
+        </w:rPr>
+      </w:pPr>
+      <w:r>
+        <w:rPr>
+          <w:rtl w:val="0"/>
+        </w:rPr>
+      </w:r>
+    </w:p>
+    <w:p>
+      <w:pPr>
+        <w:spacing w:after="240" w:before="240" w:lineRule="auto"/>
+        <w:jc w:val="both"/>
+        <w:rPr>
+          <w:b w:val="1"/>
+        </w:rPr>
+      </w:pPr>
+      <w:r>
+        <w:rPr>
+          <w:rtl w:val="0"/>
+        </w:rPr>
+      </w:r>
+    </w:p>
+    <w:p>
+      <w:pPr>
+        <w:spacing w:after="240" w:before="240" w:lineRule="auto"/>
+        <w:jc w:val="both"/>
+        <w:rPr>
+          <w:b w:val="1"/>
+        </w:rPr>
+      </w:pPr>
+      <w:r>
+        <w:rPr>
+          <w:rtl w:val="0"/>
+        </w:rPr>
+      </w:r>
+    </w:p>
+    <w:p>
+      <w:pPr>
+        <w:spacing w:after="240" w:before="240" w:lineRule="auto"/>
+        <w:jc w:val="both"/>
+        <w:rPr>
+          <w:b w:val="1"/>
+        </w:rPr>
+      </w:pPr>
+      <w:r>
+        <w:rPr>
+          <w:rtl w:val="0"/>
+        </w:rPr>
+      </w:r>
+    </w:p>
+    <w:p>
+      <w:pPr>
+        <w:spacing w:after="240" w:before="240" w:lineRule="auto"/>
+        <w:jc w:val="both"/>
+        <w:rPr>
+          <w:b w:val="1"/>
+        </w:rPr>
+      </w:pPr>
+      <w:r>
+        <w:rPr>
+          <w:rtl w:val="0"/>
+        </w:rPr>
+      </w:r>
+    </w:p>
+    <w:p>
+      <w:pPr>
+        <w:spacing w:after="240" w:before="240" w:lineRule="auto"/>
+        <w:jc w:val="both"/>
+        <w:rPr>
+          <w:b w:val="1"/>
+        </w:rPr>
+      </w:pPr>
+      <w:r>
+        <w:rPr>
+          <w:rtl w:val="0"/>
+        </w:rPr>
+      </w:r>
+    </w:p>
+    <w:p>
+      <w:pPr>
+        <w:spacing w:after="240" w:before="240" w:lineRule="auto"/>
+        <w:jc w:val="both"/>
+        <w:rPr>
+          <w:b w:val="1"/>
+        </w:rPr>
+      </w:pPr>
+      <w:r>
+        <w:rPr>
+          <w:rtl w:val="0"/>
+        </w:rPr>
+      </w:r>
+    </w:p>
+    <w:p>
+      <w:pPr>
+        <w:spacing w:after="240" w:before="240" w:lineRule="auto"/>
+        <w:jc w:val="both"/>
+        <w:rPr>
+          <w:b w:val="1"/>
+        </w:rPr>
+      </w:pPr>
+      <w:r>
+        <w:rPr>
+          <w:rtl w:val="0"/>
+        </w:rPr>
+      </w:r>
+    </w:p>
+    <w:p>
+      <w:pPr>
+        <w:spacing w:after="240" w:before="240" w:lineRule="auto"/>
+        <w:jc w:val="both"/>
+        <w:rPr>
+          <w:b w:val="1"/>
+        </w:rPr>
+      </w:pPr>
+      <w:r>
+        <w:rPr>
+          <w:rtl w:val="0"/>
+        </w:rPr>
+      </w:r>
+    </w:p>
+    <w:p>
+      <w:pPr>
+        <w:pStyle w:val="Heading2"/>
+        <w:keepNext w:val="0"/>
+        <w:keepLines w:val="0"/>
+        <w:jc w:val="both"/>
+        <w:rPr>
+          <w:b w:val="1"/>
+        </w:rPr>
+      </w:pPr>
+      <w:bookmarkStart w:colFirst="0" w:colLast="0" w:name="_cfj8tbone3qk" w:id="39"/>
+      <w:bookmarkEnd w:id="39"/>
+      <w:r>
+        <w:rPr>
+          <w:b w:val="1"/>
+          <w:rtl w:val="0"/>
+        </w:rPr>
+        <w:t xml:space="preserve">3. Retrieving Missing Heights</w:t>
       </w:r>
     </w:p>
     <w:p>
@@ -11290,8 +12805,8 @@
           <w:szCs w:val="22"/>
         </w:rPr>
       </w:pPr>
-      <w:bookmarkStart w:colFirst="0" w:colLast="0" w:name="_e273hf6maweg" w:id="29"/>
-      <w:bookmarkEnd w:id="29"/>
+      <w:bookmarkStart w:colFirst="0" w:colLast="0" w:name="_e273hf6maweg" w:id="40"/>
+      <w:bookmarkEnd w:id="40"/>
       <w:r>
         <w:rPr>
           <w:color w:val="000000"/>
@@ -11316,8 +12831,8 @@
           <w:szCs w:val="26"/>
         </w:rPr>
       </w:pPr>
-      <w:bookmarkStart w:colFirst="0" w:colLast="0" w:name="_m6rbytqgp6s0" w:id="30"/>
-      <w:bookmarkEnd w:id="30"/>
+      <w:bookmarkStart w:colFirst="0" w:colLast="0" w:name="_m6rbytqgp6s0" w:id="41"/>
+      <w:bookmarkEnd w:id="41"/>
       <w:r>
         <w:rPr>
           <w:b w:val="1"/>
@@ -11342,8 +12857,8 @@
           <w:szCs w:val="22"/>
         </w:rPr>
       </w:pPr>
-      <w:bookmarkStart w:colFirst="0" w:colLast="0" w:name="_4ybp385m30on" w:id="31"/>
-      <w:bookmarkEnd w:id="31"/>
+      <w:bookmarkStart w:colFirst="0" w:colLast="0" w:name="_4ybp385m30on" w:id="42"/>
+      <w:bookmarkEnd w:id="42"/>
       <w:r>
         <w:rPr>
           <w:color w:val="000000"/>
@@ -11369,8 +12884,8 @@
           <w:highlight w:val="white"/>
         </w:rPr>
       </w:pPr>
-      <w:bookmarkStart w:colFirst="0" w:colLast="0" w:name="_8bne9qjugk6a" w:id="32"/>
-      <w:bookmarkEnd w:id="32"/>
+      <w:bookmarkStart w:colFirst="0" w:colLast="0" w:name="_8bne9qjugk6a" w:id="43"/>
+      <w:bookmarkEnd w:id="43"/>
       <w:r>
         <w:rPr>
           <w:rFonts w:ascii="Courier New" w:cs="Courier New" w:eastAsia="Courier New" w:hAnsi="Courier New"/>
@@ -11450,8 +12965,8 @@
           <w:highlight w:val="white"/>
         </w:rPr>
       </w:pPr>
-      <w:bookmarkStart w:colFirst="0" w:colLast="0" w:name="_v2znykkk7357" w:id="33"/>
-      <w:bookmarkEnd w:id="33"/>
+      <w:bookmarkStart w:colFirst="0" w:colLast="0" w:name="_v2znykkk7357" w:id="44"/>
+      <w:bookmarkEnd w:id="44"/>
       <w:r>
         <w:rPr>
           <w:rFonts w:ascii="Courier New" w:cs="Courier New" w:eastAsia="Courier New" w:hAnsi="Courier New"/>
@@ -11534,8 +13049,8 @@
           <w:highlight w:val="white"/>
         </w:rPr>
       </w:pPr>
-      <w:bookmarkStart w:colFirst="0" w:colLast="0" w:name="_8tpi4z3hdgis" w:id="34"/>
-      <w:bookmarkEnd w:id="34"/>
+      <w:bookmarkStart w:colFirst="0" w:colLast="0" w:name="_8tpi4z3hdgis" w:id="45"/>
+      <w:bookmarkEnd w:id="45"/>
       <w:r>
         <w:rPr>
           <w:rFonts w:ascii="Courier New" w:cs="Courier New" w:eastAsia="Courier New" w:hAnsi="Courier New"/>
@@ -11563,8 +13078,8 @@
           <w:highlight w:val="white"/>
         </w:rPr>
       </w:pPr>
-      <w:bookmarkStart w:colFirst="0" w:colLast="0" w:name="_qpfkjiofr0t" w:id="35"/>
-      <w:bookmarkEnd w:id="35"/>
+      <w:bookmarkStart w:colFirst="0" w:colLast="0" w:name="_qpfkjiofr0t" w:id="46"/>
+      <w:bookmarkEnd w:id="46"/>
       <w:r>
         <w:rPr>
           <w:rFonts w:ascii="Courier New" w:cs="Courier New" w:eastAsia="Courier New" w:hAnsi="Courier New"/>
@@ -11655,8 +13170,8 @@
           <w:highlight w:val="white"/>
         </w:rPr>
       </w:pPr>
-      <w:bookmarkStart w:colFirst="0" w:colLast="0" w:name="_nl0svpoas6l0" w:id="36"/>
-      <w:bookmarkEnd w:id="36"/>
+      <w:bookmarkStart w:colFirst="0" w:colLast="0" w:name="_nl0svpoas6l0" w:id="47"/>
+      <w:bookmarkEnd w:id="47"/>
       <w:r>
         <w:rPr>
           <w:rFonts w:ascii="Courier New" w:cs="Courier New" w:eastAsia="Courier New" w:hAnsi="Courier New"/>
@@ -11745,8 +13260,8 @@
           <w:highlight w:val="white"/>
         </w:rPr>
       </w:pPr>
-      <w:bookmarkStart w:colFirst="0" w:colLast="0" w:name="_btw74brqp7cd" w:id="37"/>
-      <w:bookmarkEnd w:id="37"/>
+      <w:bookmarkStart w:colFirst="0" w:colLast="0" w:name="_btw74brqp7cd" w:id="48"/>
+      <w:bookmarkEnd w:id="48"/>
       <w:r>
         <w:rPr>
           <w:rFonts w:ascii="Courier New" w:cs="Courier New" w:eastAsia="Courier New" w:hAnsi="Courier New"/>
@@ -11875,8 +13390,8 @@
           <w:highlight w:val="white"/>
         </w:rPr>
       </w:pPr>
-      <w:bookmarkStart w:colFirst="0" w:colLast="0" w:name="_tf8pbuar422" w:id="38"/>
-      <w:bookmarkEnd w:id="38"/>
+      <w:bookmarkStart w:colFirst="0" w:colLast="0" w:name="_tf8pbuar422" w:id="49"/>
+      <w:bookmarkEnd w:id="49"/>
       <w:r>
         <w:rPr>
           <w:rFonts w:ascii="Courier New" w:cs="Courier New" w:eastAsia="Courier New" w:hAnsi="Courier New"/>
@@ -11904,8 +13419,8 @@
           <w:highlight w:val="white"/>
         </w:rPr>
       </w:pPr>
-      <w:bookmarkStart w:colFirst="0" w:colLast="0" w:name="_blejmcqpgmjd" w:id="39"/>
-      <w:bookmarkEnd w:id="39"/>
+      <w:bookmarkStart w:colFirst="0" w:colLast="0" w:name="_blejmcqpgmjd" w:id="50"/>
+      <w:bookmarkEnd w:id="50"/>
       <w:r>
         <w:rPr>
           <w:rFonts w:ascii="Courier New" w:cs="Courier New" w:eastAsia="Courier New" w:hAnsi="Courier New"/>
@@ -11975,8 +13490,8 @@
           <w:highlight w:val="white"/>
         </w:rPr>
       </w:pPr>
-      <w:bookmarkStart w:colFirst="0" w:colLast="0" w:name="_3t4d00na1stq" w:id="40"/>
-      <w:bookmarkEnd w:id="40"/>
+      <w:bookmarkStart w:colFirst="0" w:colLast="0" w:name="_3t4d00na1stq" w:id="51"/>
+      <w:bookmarkEnd w:id="51"/>
       <w:r>
         <w:rPr>
           <w:rFonts w:ascii="Courier New" w:cs="Courier New" w:eastAsia="Courier New" w:hAnsi="Courier New"/>
@@ -12025,8 +13540,8 @@
           <w:highlight w:val="white"/>
         </w:rPr>
       </w:pPr>
-      <w:bookmarkStart w:colFirst="0" w:colLast="0" w:name="_muxlc0h4sbhm" w:id="41"/>
-      <w:bookmarkEnd w:id="41"/>
+      <w:bookmarkStart w:colFirst="0" w:colLast="0" w:name="_muxlc0h4sbhm" w:id="52"/>
+      <w:bookmarkEnd w:id="52"/>
       <w:r>
         <w:rPr>
           <w:rFonts w:ascii="Courier New" w:cs="Courier New" w:eastAsia="Courier New" w:hAnsi="Courier New"/>
@@ -12096,8 +13611,8 @@
           <w:highlight w:val="white"/>
         </w:rPr>
       </w:pPr>
-      <w:bookmarkStart w:colFirst="0" w:colLast="0" w:name="_h0qyv146wdov" w:id="42"/>
-      <w:bookmarkEnd w:id="42"/>
+      <w:bookmarkStart w:colFirst="0" w:colLast="0" w:name="_h0qyv146wdov" w:id="53"/>
+      <w:bookmarkEnd w:id="53"/>
       <w:r>
         <w:rPr>
           <w:rFonts w:ascii="Courier New" w:cs="Courier New" w:eastAsia="Courier New" w:hAnsi="Courier New"/>
@@ -12186,8 +13701,8 @@
           <w:highlight w:val="white"/>
         </w:rPr>
       </w:pPr>
-      <w:bookmarkStart w:colFirst="0" w:colLast="0" w:name="_9fgnenkl37a1" w:id="43"/>
-      <w:bookmarkEnd w:id="43"/>
+      <w:bookmarkStart w:colFirst="0" w:colLast="0" w:name="_9fgnenkl37a1" w:id="54"/>
+      <w:bookmarkEnd w:id="54"/>
       <w:r>
         <w:rPr>
           <w:rFonts w:ascii="Courier New" w:cs="Courier New" w:eastAsia="Courier New" w:hAnsi="Courier New"/>
@@ -12251,8 +13766,8 @@
           <w:highlight w:val="white"/>
         </w:rPr>
       </w:pPr>
-      <w:bookmarkStart w:colFirst="0" w:colLast="0" w:name="_qe8x81vetwgq" w:id="44"/>
-      <w:bookmarkEnd w:id="44"/>
+      <w:bookmarkStart w:colFirst="0" w:colLast="0" w:name="_qe8x81vetwgq" w:id="55"/>
+      <w:bookmarkEnd w:id="55"/>
       <w:r>
         <w:rPr>
           <w:rFonts w:ascii="Courier New" w:cs="Courier New" w:eastAsia="Courier New" w:hAnsi="Courier New"/>
@@ -12322,8 +13837,8 @@
           <w:highlight w:val="white"/>
         </w:rPr>
       </w:pPr>
-      <w:bookmarkStart w:colFirst="0" w:colLast="0" w:name="_hyf151tkbu94" w:id="45"/>
-      <w:bookmarkEnd w:id="45"/>
+      <w:bookmarkStart w:colFirst="0" w:colLast="0" w:name="_hyf151tkbu94" w:id="56"/>
+      <w:bookmarkEnd w:id="56"/>
       <w:r>
         <w:rPr>
           <w:rFonts w:ascii="Courier New" w:cs="Courier New" w:eastAsia="Courier New" w:hAnsi="Courier New"/>
@@ -12351,8 +13866,8 @@
           <w:highlight w:val="white"/>
         </w:rPr>
       </w:pPr>
-      <w:bookmarkStart w:colFirst="0" w:colLast="0" w:name="_v8qvhpx4bwqz" w:id="46"/>
-      <w:bookmarkEnd w:id="46"/>
+      <w:bookmarkStart w:colFirst="0" w:colLast="0" w:name="_v8qvhpx4bwqz" w:id="57"/>
+      <w:bookmarkEnd w:id="57"/>
       <w:r>
         <w:rPr>
           <w:rFonts w:ascii="Courier New" w:cs="Courier New" w:eastAsia="Courier New" w:hAnsi="Courier New"/>
@@ -12401,8 +13916,8 @@
           <w:highlight w:val="white"/>
         </w:rPr>
       </w:pPr>
-      <w:bookmarkStart w:colFirst="0" w:colLast="0" w:name="_ojco9zecle22" w:id="47"/>
-      <w:bookmarkEnd w:id="47"/>
+      <w:bookmarkStart w:colFirst="0" w:colLast="0" w:name="_ojco9zecle22" w:id="58"/>
+      <w:bookmarkEnd w:id="58"/>
       <w:r>
         <w:rPr>
           <w:rFonts w:ascii="Courier New" w:cs="Courier New" w:eastAsia="Courier New" w:hAnsi="Courier New"/>
@@ -12491,8 +14006,8 @@
           <w:highlight w:val="white"/>
         </w:rPr>
       </w:pPr>
-      <w:bookmarkStart w:colFirst="0" w:colLast="0" w:name="_ck5bkl4wt26n" w:id="48"/>
-      <w:bookmarkEnd w:id="48"/>
+      <w:bookmarkStart w:colFirst="0" w:colLast="0" w:name="_ck5bkl4wt26n" w:id="59"/>
+      <w:bookmarkEnd w:id="59"/>
       <w:r>
         <w:rPr>
           <w:rFonts w:ascii="Courier New" w:cs="Courier New" w:eastAsia="Courier New" w:hAnsi="Courier New"/>
@@ -12556,8 +14071,8 @@
           <w:highlight w:val="white"/>
         </w:rPr>
       </w:pPr>
-      <w:bookmarkStart w:colFirst="0" w:colLast="0" w:name="_u39at5yjz39v" w:id="49"/>
-      <w:bookmarkEnd w:id="49"/>
+      <w:bookmarkStart w:colFirst="0" w:colLast="0" w:name="_u39at5yjz39v" w:id="60"/>
+      <w:bookmarkEnd w:id="60"/>
       <w:r>
         <w:rPr>
           <w:rFonts w:ascii="Courier New" w:cs="Courier New" w:eastAsia="Courier New" w:hAnsi="Courier New"/>
@@ -12606,8 +14121,8 @@
           <w:highlight w:val="white"/>
         </w:rPr>
       </w:pPr>
-      <w:bookmarkStart w:colFirst="0" w:colLast="0" w:name="_hjfcqn0vj0w" w:id="50"/>
-      <w:bookmarkEnd w:id="50"/>
+      <w:bookmarkStart w:colFirst="0" w:colLast="0" w:name="_hjfcqn0vj0w" w:id="61"/>
+      <w:bookmarkEnd w:id="61"/>
       <w:r>
         <w:rPr>
           <w:rFonts w:ascii="Courier New" w:cs="Courier New" w:eastAsia="Courier New" w:hAnsi="Courier New"/>
@@ -12696,8 +14211,8 @@
           <w:highlight w:val="white"/>
         </w:rPr>
       </w:pPr>
-      <w:bookmarkStart w:colFirst="0" w:colLast="0" w:name="_z2p88yspzq9z" w:id="51"/>
-      <w:bookmarkEnd w:id="51"/>
+      <w:bookmarkStart w:colFirst="0" w:colLast="0" w:name="_z2p88yspzq9z" w:id="62"/>
+      <w:bookmarkEnd w:id="62"/>
       <w:r>
         <w:rPr>
           <w:rFonts w:ascii="Courier New" w:cs="Courier New" w:eastAsia="Courier New" w:hAnsi="Courier New"/>
@@ -12725,8 +14240,8 @@
           <w:highlight w:val="white"/>
         </w:rPr>
       </w:pPr>
-      <w:bookmarkStart w:colFirst="0" w:colLast="0" w:name="_vjtmkoz93zb7" w:id="52"/>
-      <w:bookmarkEnd w:id="52"/>
+      <w:bookmarkStart w:colFirst="0" w:colLast="0" w:name="_vjtmkoz93zb7" w:id="63"/>
+      <w:bookmarkEnd w:id="63"/>
       <w:r>
         <w:rPr>
           <w:rFonts w:ascii="Courier New" w:cs="Courier New" w:eastAsia="Courier New" w:hAnsi="Courier New"/>
@@ -12775,8 +14290,8 @@
           <w:highlight w:val="white"/>
         </w:rPr>
       </w:pPr>
-      <w:bookmarkStart w:colFirst="0" w:colLast="0" w:name="_90e41xhxudm8" w:id="53"/>
-      <w:bookmarkEnd w:id="53"/>
+      <w:bookmarkStart w:colFirst="0" w:colLast="0" w:name="_90e41xhxudm8" w:id="64"/>
+      <w:bookmarkEnd w:id="64"/>
       <w:r>
         <w:rPr>
           <w:rtl w:val="0"/>
@@ -12798,8 +14313,8 @@
           <w:highlight w:val="white"/>
         </w:rPr>
       </w:pPr>
-      <w:bookmarkStart w:colFirst="0" w:colLast="0" w:name="_p1s27hl4i5tq" w:id="54"/>
-      <w:bookmarkEnd w:id="54"/>
+      <w:bookmarkStart w:colFirst="0" w:colLast="0" w:name="_p1s27hl4i5tq" w:id="65"/>
+      <w:bookmarkEnd w:id="65"/>
       <w:r>
         <w:rPr>
           <w:rFonts w:ascii="Courier New" w:cs="Courier New" w:eastAsia="Courier New" w:hAnsi="Courier New"/>
@@ -12879,8 +14394,8 @@
           <w:highlight w:val="white"/>
         </w:rPr>
       </w:pPr>
-      <w:bookmarkStart w:colFirst="0" w:colLast="0" w:name="_o6lxwax093f0" w:id="55"/>
-      <w:bookmarkEnd w:id="55"/>
+      <w:bookmarkStart w:colFirst="0" w:colLast="0" w:name="_o6lxwax093f0" w:id="66"/>
+      <w:bookmarkEnd w:id="66"/>
       <w:r>
         <w:rPr>
           <w:rFonts w:ascii="Courier New" w:cs="Courier New" w:eastAsia="Courier New" w:hAnsi="Courier New"/>
@@ -12929,8 +14444,8 @@
           <w:highlight w:val="white"/>
         </w:rPr>
       </w:pPr>
-      <w:bookmarkStart w:colFirst="0" w:colLast="0" w:name="_p0eshb748jzv" w:id="56"/>
-      <w:bookmarkEnd w:id="56"/>
+      <w:bookmarkStart w:colFirst="0" w:colLast="0" w:name="_p0eshb748jzv" w:id="67"/>
+      <w:bookmarkEnd w:id="67"/>
       <w:r>
         <w:rPr>
           <w:rFonts w:ascii="Courier New" w:cs="Courier New" w:eastAsia="Courier New" w:hAnsi="Courier New"/>
@@ -13000,8 +14515,8 @@
           <w:highlight w:val="white"/>
         </w:rPr>
       </w:pPr>
-      <w:bookmarkStart w:colFirst="0" w:colLast="0" w:name="_laqd6uzdjmrp" w:id="57"/>
-      <w:bookmarkEnd w:id="57"/>
+      <w:bookmarkStart w:colFirst="0" w:colLast="0" w:name="_laqd6uzdjmrp" w:id="68"/>
+      <w:bookmarkEnd w:id="68"/>
       <w:r>
         <w:rPr>
           <w:rFonts w:ascii="Courier New" w:cs="Courier New" w:eastAsia="Courier New" w:hAnsi="Courier New"/>
@@ -13071,8 +14586,8 @@
           <w:highlight w:val="white"/>
         </w:rPr>
       </w:pPr>
-      <w:bookmarkStart w:colFirst="0" w:colLast="0" w:name="_uxewo1pcblc7" w:id="58"/>
-      <w:bookmarkEnd w:id="58"/>
+      <w:bookmarkStart w:colFirst="0" w:colLast="0" w:name="_uxewo1pcblc7" w:id="69"/>
+      <w:bookmarkEnd w:id="69"/>
       <w:r>
         <w:rPr>
           <w:rFonts w:ascii="Courier New" w:cs="Courier New" w:eastAsia="Courier New" w:hAnsi="Courier New"/>
@@ -13142,8 +14657,8 @@
           <w:highlight w:val="white"/>
         </w:rPr>
       </w:pPr>
-      <w:bookmarkStart w:colFirst="0" w:colLast="0" w:name="_c6dunbxw9sg6" w:id="59"/>
-      <w:bookmarkEnd w:id="59"/>
+      <w:bookmarkStart w:colFirst="0" w:colLast="0" w:name="_c6dunbxw9sg6" w:id="70"/>
+      <w:bookmarkEnd w:id="70"/>
       <w:r>
         <w:rPr>
           <w:rFonts w:ascii="Courier New" w:cs="Courier New" w:eastAsia="Courier New" w:hAnsi="Courier New"/>
@@ -13255,8 +14770,8 @@
           <w:highlight w:val="white"/>
         </w:rPr>
       </w:pPr>
-      <w:bookmarkStart w:colFirst="0" w:colLast="0" w:name="_a8htwyejnqti" w:id="60"/>
-      <w:bookmarkEnd w:id="60"/>
+      <w:bookmarkStart w:colFirst="0" w:colLast="0" w:name="_a8htwyejnqti" w:id="71"/>
+      <w:bookmarkEnd w:id="71"/>
       <w:r>
         <w:rPr>
           <w:rFonts w:ascii="Courier New" w:cs="Courier New" w:eastAsia="Courier New" w:hAnsi="Courier New"/>
@@ -13305,8 +14820,8 @@
           <w:highlight w:val="white"/>
         </w:rPr>
       </w:pPr>
-      <w:bookmarkStart w:colFirst="0" w:colLast="0" w:name="_jbqxv6fw7jkv" w:id="61"/>
-      <w:bookmarkEnd w:id="61"/>
+      <w:bookmarkStart w:colFirst="0" w:colLast="0" w:name="_jbqxv6fw7jkv" w:id="72"/>
+      <w:bookmarkEnd w:id="72"/>
       <w:r>
         <w:rPr>
           <w:rFonts w:ascii="Courier New" w:cs="Courier New" w:eastAsia="Courier New" w:hAnsi="Courier New"/>
@@ -13418,8 +14933,8 @@
           <w:highlight w:val="white"/>
         </w:rPr>
       </w:pPr>
-      <w:bookmarkStart w:colFirst="0" w:colLast="0" w:name="_rodd2ew2a9cr" w:id="62"/>
-      <w:bookmarkEnd w:id="62"/>
+      <w:bookmarkStart w:colFirst="0" w:colLast="0" w:name="_rodd2ew2a9cr" w:id="73"/>
+      <w:bookmarkEnd w:id="73"/>
       <w:r>
         <w:rPr>
           <w:rFonts w:ascii="Courier New" w:cs="Courier New" w:eastAsia="Courier New" w:hAnsi="Courier New"/>
@@ -13528,8 +15043,8 @@
           <w:highlight w:val="white"/>
         </w:rPr>
       </w:pPr>
-      <w:bookmarkStart w:colFirst="0" w:colLast="0" w:name="_vjblzpv6u4do" w:id="63"/>
-      <w:bookmarkEnd w:id="63"/>
+      <w:bookmarkStart w:colFirst="0" w:colLast="0" w:name="_vjblzpv6u4do" w:id="74"/>
+      <w:bookmarkEnd w:id="74"/>
       <w:r>
         <w:rPr>
           <w:rFonts w:ascii="Courier New" w:cs="Courier New" w:eastAsia="Courier New" w:hAnsi="Courier New"/>
@@ -13578,8 +15093,8 @@
           <w:highlight w:val="white"/>
         </w:rPr>
       </w:pPr>
-      <w:bookmarkStart w:colFirst="0" w:colLast="0" w:name="_7ytxluyzdap7" w:id="64"/>
-      <w:bookmarkEnd w:id="64"/>
+      <w:bookmarkStart w:colFirst="0" w:colLast="0" w:name="_7ytxluyzdap7" w:id="75"/>
+      <w:bookmarkEnd w:id="75"/>
       <w:r>
         <w:rPr>
           <w:rFonts w:ascii="Courier New" w:cs="Courier New" w:eastAsia="Courier New" w:hAnsi="Courier New"/>
@@ -13628,8 +15143,8 @@
           <w:highlight w:val="white"/>
         </w:rPr>
       </w:pPr>
-      <w:bookmarkStart w:colFirst="0" w:colLast="0" w:name="_494ebnezv7pe" w:id="65"/>
-      <w:bookmarkEnd w:id="65"/>
+      <w:bookmarkStart w:colFirst="0" w:colLast="0" w:name="_494ebnezv7pe" w:id="76"/>
+      <w:bookmarkEnd w:id="76"/>
       <w:r>
         <w:rPr>
           <w:rFonts w:ascii="Courier New" w:cs="Courier New" w:eastAsia="Courier New" w:hAnsi="Courier New"/>
@@ -13657,8 +15172,8 @@
           <w:highlight w:val="white"/>
         </w:rPr>
       </w:pPr>
-      <w:bookmarkStart w:colFirst="0" w:colLast="0" w:name="_p60twnt7b7kt" w:id="66"/>
-      <w:bookmarkEnd w:id="66"/>
+      <w:bookmarkStart w:colFirst="0" w:colLast="0" w:name="_p60twnt7b7kt" w:id="77"/>
+      <w:bookmarkEnd w:id="77"/>
       <w:r>
         <w:rPr>
           <w:rFonts w:ascii="Courier New" w:cs="Courier New" w:eastAsia="Courier New" w:hAnsi="Courier New"/>
@@ -13742,22 +15257,38 @@
     </w:p>
     <w:p>
       <w:pPr>
+        <w:spacing w:after="240" w:before="240" w:lineRule="auto"/>
+        <w:rPr/>
+      </w:pPr>
+      <w:r>
+        <w:rPr>
+          <w:rtl w:val="0"/>
+        </w:rPr>
+      </w:r>
+    </w:p>
+    <w:p>
+      <w:pPr>
         <w:pStyle w:val="Heading2"/>
-        <w:keepNext w:val="0"/>
-        <w:keepLines w:val="0"/>
-        <w:jc w:val="both"/>
-        <w:rPr>
-          <w:b w:val="1"/>
-        </w:rPr>
-      </w:pPr>
-      <w:bookmarkStart w:colFirst="0" w:colLast="0" w:name="_en6uyrj5lm7p" w:id="67"/>
-      <w:bookmarkEnd w:id="67"/>
-      <w:r>
-        <w:rPr>
-          <w:b w:val="1"/>
-          <w:rtl w:val="0"/>
-        </w:rPr>
-        <w:t xml:space="preserve">3. Cleaning up data</w:t>
+        <w:spacing w:after="240" w:before="240" w:lineRule="auto"/>
+        <w:rPr>
+          <w:b w:val="1"/>
+        </w:rPr>
+      </w:pPr>
+      <w:bookmarkStart w:colFirst="0" w:colLast="0" w:name="_3g3te330j6b" w:id="78"/>
+      <w:bookmarkEnd w:id="78"/>
+      <w:r>
+        <w:rPr>
+          <w:b w:val="1"/>
+          <w:rtl w:val="0"/>
+        </w:rPr>
+        <w:t xml:space="preserve">3. </w:t>
+      </w:r>
+      <w:r>
+        <w:rPr>
+          <w:b w:val="1"/>
+          <w:rtl w:val="0"/>
+        </w:rPr>
+        <w:t xml:space="preserve">Key Findings from Data Preprocessing.</w:t>
       </w:r>
     </w:p>
     <w:p>
@@ -13767,15 +15298,8 @@
           <w:color w:val="ff0000"/>
         </w:rPr>
       </w:pPr>
-      <w:bookmarkStart w:colFirst="0" w:colLast="0" w:name="_7n55jdhhq883" w:id="68"/>
-      <w:bookmarkEnd w:id="68"/>
-      <w:r>
-        <w:rPr>
-          <w:color w:val="ff0000"/>
-          <w:rtl w:val="0"/>
-        </w:rPr>
-        <w:t xml:space="preserve">TODO</w:t>
-      </w:r>
+      <w:bookmarkStart w:colFirst="0" w:colLast="0" w:name="_7n55jdhhq883" w:id="79"/>
+      <w:bookmarkEnd w:id="79"/>
       <w:r>
         <w:rPr>
           <w:rtl w:val="0"/>
@@ -13795,8 +15319,8 @@
           <w:szCs w:val="22"/>
         </w:rPr>
       </w:pPr>
-      <w:bookmarkStart w:colFirst="0" w:colLast="0" w:name="_e273hf6maweg" w:id="29"/>
-      <w:bookmarkEnd w:id="29"/>
+      <w:bookmarkStart w:colFirst="0" w:colLast="0" w:name="_e273hf6maweg" w:id="40"/>
+      <w:bookmarkEnd w:id="40"/>
       <w:r>
         <w:rPr>
           <w:rtl w:val="0"/>
@@ -13822,8 +15346,8 @@
         <w:ind w:left="0" w:firstLine="0"/>
         <w:rPr/>
       </w:pPr>
-      <w:bookmarkStart w:colFirst="0" w:colLast="0" w:name="_b9bhzyz9p1st" w:id="69"/>
-      <w:bookmarkEnd w:id="69"/>
+      <w:bookmarkStart w:colFirst="0" w:colLast="0" w:name="_b9bhzyz9p1st" w:id="80"/>
+      <w:bookmarkEnd w:id="80"/>
       <w:r>
         <w:br w:type="page"/>
       </w:r>
@@ -13840,8 +15364,8 @@
         <w:ind w:left="0" w:firstLine="0"/>
         <w:rPr/>
       </w:pPr>
-      <w:bookmarkStart w:colFirst="0" w:colLast="0" w:name="_gcmcd4k7lqu" w:id="70"/>
-      <w:bookmarkEnd w:id="70"/>
+      <w:bookmarkStart w:colFirst="0" w:colLast="0" w:name="_gcmcd4k7lqu" w:id="81"/>
+      <w:bookmarkEnd w:id="81"/>
       <w:r>
         <w:rPr>
           <w:rtl w:val="0"/>
@@ -13854,8 +15378,8 @@
         <w:pStyle w:val="Heading1"/>
         <w:rPr/>
       </w:pPr>
-      <w:bookmarkStart w:colFirst="0" w:colLast="0" w:name="_jwvu74l7pjcz" w:id="71"/>
-      <w:bookmarkEnd w:id="71"/>
+      <w:bookmarkStart w:colFirst="0" w:colLast="0" w:name="_jwvu74l7pjcz" w:id="82"/>
+      <w:bookmarkEnd w:id="82"/>
       <w:r>
         <w:rPr>
           <w:color w:val="ff0000"/>
@@ -13883,6 +15407,116 @@
   <w:abstractNum w:abstractNumId="1">
     <w:lvl w:ilvl="0">
       <w:start w:val="1"/>
+      <w:numFmt w:val="decimal"/>
+      <w:lvlText w:val="%1."/>
+      <w:lvlJc w:val="left"/>
+      <w:pPr>
+        <w:ind w:left="720" w:hanging="360"/>
+      </w:pPr>
+      <w:rPr>
+        <w:u w:val="none"/>
+      </w:rPr>
+    </w:lvl>
+    <w:lvl w:ilvl="1">
+      <w:start w:val="1"/>
+      <w:numFmt w:val="lowerLetter"/>
+      <w:lvlText w:val="%2."/>
+      <w:lvlJc w:val="left"/>
+      <w:pPr>
+        <w:ind w:left="1440" w:hanging="360"/>
+      </w:pPr>
+      <w:rPr>
+        <w:u w:val="none"/>
+      </w:rPr>
+    </w:lvl>
+    <w:lvl w:ilvl="2">
+      <w:start w:val="1"/>
+      <w:numFmt w:val="lowerRoman"/>
+      <w:lvlText w:val="%3."/>
+      <w:lvlJc w:val="left"/>
+      <w:pPr>
+        <w:ind w:left="2160" w:hanging="360"/>
+      </w:pPr>
+      <w:rPr>
+        <w:u w:val="none"/>
+      </w:rPr>
+    </w:lvl>
+    <w:lvl w:ilvl="3">
+      <w:start w:val="1"/>
+      <w:numFmt w:val="decimal"/>
+      <w:lvlText w:val="%4."/>
+      <w:lvlJc w:val="left"/>
+      <w:pPr>
+        <w:ind w:left="2880" w:hanging="360"/>
+      </w:pPr>
+      <w:rPr>
+        <w:u w:val="none"/>
+      </w:rPr>
+    </w:lvl>
+    <w:lvl w:ilvl="4">
+      <w:start w:val="1"/>
+      <w:numFmt w:val="lowerLetter"/>
+      <w:lvlText w:val="%5."/>
+      <w:lvlJc w:val="left"/>
+      <w:pPr>
+        <w:ind w:left="3600" w:hanging="360"/>
+      </w:pPr>
+      <w:rPr>
+        <w:u w:val="none"/>
+      </w:rPr>
+    </w:lvl>
+    <w:lvl w:ilvl="5">
+      <w:start w:val="1"/>
+      <w:numFmt w:val="lowerRoman"/>
+      <w:lvlText w:val="%6."/>
+      <w:lvlJc w:val="left"/>
+      <w:pPr>
+        <w:ind w:left="4320" w:hanging="360"/>
+      </w:pPr>
+      <w:rPr>
+        <w:u w:val="none"/>
+      </w:rPr>
+    </w:lvl>
+    <w:lvl w:ilvl="6">
+      <w:start w:val="1"/>
+      <w:numFmt w:val="decimal"/>
+      <w:lvlText w:val="%7."/>
+      <w:lvlJc w:val="left"/>
+      <w:pPr>
+        <w:ind w:left="5040" w:hanging="360"/>
+      </w:pPr>
+      <w:rPr>
+        <w:u w:val="none"/>
+      </w:rPr>
+    </w:lvl>
+    <w:lvl w:ilvl="7">
+      <w:start w:val="1"/>
+      <w:numFmt w:val="lowerLetter"/>
+      <w:lvlText w:val="%8."/>
+      <w:lvlJc w:val="left"/>
+      <w:pPr>
+        <w:ind w:left="5760" w:hanging="360"/>
+      </w:pPr>
+      <w:rPr>
+        <w:u w:val="none"/>
+      </w:rPr>
+    </w:lvl>
+    <w:lvl w:ilvl="8">
+      <w:start w:val="1"/>
+      <w:numFmt w:val="lowerRoman"/>
+      <w:lvlText w:val="%9."/>
+      <w:lvlJc w:val="left"/>
+      <w:pPr>
+        <w:ind w:left="6480" w:hanging="360"/>
+      </w:pPr>
+      <w:rPr>
+        <w:u w:val="none"/>
+      </w:rPr>
+    </w:lvl>
+  </w:abstractNum>
+  <w:abstractNum w:abstractNumId="2">
+    <w:lvl w:ilvl="0">
+      <w:start w:val="1"/>
       <w:numFmt w:val="bullet"/>
       <w:lvlText w:val="●"/>
       <w:lvlJc w:val="left"/>
@@ -13990,7 +15624,117 @@
       </w:rPr>
     </w:lvl>
   </w:abstractNum>
-  <w:abstractNum w:abstractNumId="2">
+  <w:abstractNum w:abstractNumId="3">
+    <w:lvl w:ilvl="0">
+      <w:start w:val="1"/>
+      <w:numFmt w:val="bullet"/>
+      <w:lvlText w:val="●"/>
+      <w:lvlJc w:val="left"/>
+      <w:pPr>
+        <w:ind w:left="720" w:hanging="360"/>
+      </w:pPr>
+      <w:rPr>
+        <w:u w:val="none"/>
+      </w:rPr>
+    </w:lvl>
+    <w:lvl w:ilvl="1">
+      <w:start w:val="1"/>
+      <w:numFmt w:val="bullet"/>
+      <w:lvlText w:val="○"/>
+      <w:lvlJc w:val="left"/>
+      <w:pPr>
+        <w:ind w:left="1440" w:hanging="360"/>
+      </w:pPr>
+      <w:rPr>
+        <w:u w:val="none"/>
+      </w:rPr>
+    </w:lvl>
+    <w:lvl w:ilvl="2">
+      <w:start w:val="1"/>
+      <w:numFmt w:val="bullet"/>
+      <w:lvlText w:val="■"/>
+      <w:lvlJc w:val="left"/>
+      <w:pPr>
+        <w:ind w:left="2160" w:hanging="360"/>
+      </w:pPr>
+      <w:rPr>
+        <w:u w:val="none"/>
+      </w:rPr>
+    </w:lvl>
+    <w:lvl w:ilvl="3">
+      <w:start w:val="1"/>
+      <w:numFmt w:val="bullet"/>
+      <w:lvlText w:val="●"/>
+      <w:lvlJc w:val="left"/>
+      <w:pPr>
+        <w:ind w:left="2880" w:hanging="360"/>
+      </w:pPr>
+      <w:rPr>
+        <w:u w:val="none"/>
+      </w:rPr>
+    </w:lvl>
+    <w:lvl w:ilvl="4">
+      <w:start w:val="1"/>
+      <w:numFmt w:val="bullet"/>
+      <w:lvlText w:val="○"/>
+      <w:lvlJc w:val="left"/>
+      <w:pPr>
+        <w:ind w:left="3600" w:hanging="360"/>
+      </w:pPr>
+      <w:rPr>
+        <w:u w:val="none"/>
+      </w:rPr>
+    </w:lvl>
+    <w:lvl w:ilvl="5">
+      <w:start w:val="1"/>
+      <w:numFmt w:val="bullet"/>
+      <w:lvlText w:val="■"/>
+      <w:lvlJc w:val="left"/>
+      <w:pPr>
+        <w:ind w:left="4320" w:hanging="360"/>
+      </w:pPr>
+      <w:rPr>
+        <w:u w:val="none"/>
+      </w:rPr>
+    </w:lvl>
+    <w:lvl w:ilvl="6">
+      <w:start w:val="1"/>
+      <w:numFmt w:val="bullet"/>
+      <w:lvlText w:val="●"/>
+      <w:lvlJc w:val="left"/>
+      <w:pPr>
+        <w:ind w:left="5040" w:hanging="360"/>
+      </w:pPr>
+      <w:rPr>
+        <w:u w:val="none"/>
+      </w:rPr>
+    </w:lvl>
+    <w:lvl w:ilvl="7">
+      <w:start w:val="1"/>
+      <w:numFmt w:val="bullet"/>
+      <w:lvlText w:val="○"/>
+      <w:lvlJc w:val="left"/>
+      <w:pPr>
+        <w:ind w:left="5760" w:hanging="360"/>
+      </w:pPr>
+      <w:rPr>
+        <w:u w:val="none"/>
+      </w:rPr>
+    </w:lvl>
+    <w:lvl w:ilvl="8">
+      <w:start w:val="1"/>
+      <w:numFmt w:val="bullet"/>
+      <w:lvlText w:val="■"/>
+      <w:lvlJc w:val="left"/>
+      <w:pPr>
+        <w:ind w:left="6480" w:hanging="360"/>
+      </w:pPr>
+      <w:rPr>
+        <w:u w:val="none"/>
+      </w:rPr>
+    </w:lvl>
+  </w:abstractNum>
+  <w:abstractNum w:abstractNumId="4">
     <w:lvl w:ilvl="0">
       <w:start w:val="1"/>
       <w:numFmt w:val="decimal"/>
@@ -14100,7 +15844,7 @@
       </w:rPr>
     </w:lvl>
   </w:abstractNum>
-  <w:abstractNum w:abstractNumId="3">
+  <w:abstractNum w:abstractNumId="5">
     <w:lvl w:ilvl="0">
       <w:start w:val="1"/>
       <w:numFmt w:val="bullet"/>
@@ -14218,6 +15962,12 @@
   </w:num>
   <w:num w:numId="3">
     <w:abstractNumId w:val="3"/>
+  </w:num>
+  <w:num w:numId="4">
+    <w:abstractNumId w:val="4"/>
+  </w:num>
+  <w:num w:numId="5">
+    <w:abstractNumId w:val="5"/>
   </w:num>
 </w:numbering>
 </file>

</xml_diff>